<commit_message>
Work instructions doc changes.
</commit_message>
<xml_diff>
--- a/CRM Solution Manager/Documents/Work Instructions for Direct Deployment.docx
+++ b/CRM Solution Manager/Documents/Work Instructions for Direct Deployment.docx
@@ -81,7 +81,7 @@
         </w:rPr>
       </w:pPr>
       <w:r>
-        <w:object w:dxaOrig="1541" w:dyaOrig="1000" w14:anchorId="4B101C3E">
+        <w:object w:dxaOrig="1541" w:dyaOrig="1000" w14:anchorId="17B108DE">
           <v:shapetype id="_x0000_t75" coordsize="21600,21600" o:spt="75" o:preferrelative="t" path="m@4@5l@4@11@9@11@9@5xe" filled="f" stroked="f">
             <v:stroke joinstyle="miter"/>
             <v:formulas>
@@ -101,16 +101,14 @@
             <v:path o:extrusionok="f" gradientshapeok="t" o:connecttype="rect"/>
             <o:lock v:ext="edit" aspectratio="t"/>
           </v:shapetype>
-          <v:shape id="_x0000_i1027" type="#_x0000_t75" style="width:77.25pt;height:50.25pt" o:ole="">
+          <v:shape id="_x0000_i1025" type="#_x0000_t75" style="width:77.25pt;height:50.25pt" o:ole="">
             <v:imagedata r:id="rId7" o:title=""/>
           </v:shape>
-          <o:OLEObject Type="Embed" ProgID="Word.Document.12" ShapeID="_x0000_i1027" DrawAspect="Icon" ObjectID="_1624784700" r:id="rId8">
+          <o:OLEObject Type="Embed" ProgID="Word.Document.12" ShapeID="_x0000_i1025" DrawAspect="Icon" ObjectID="_1624793107" r:id="rId8">
             <o:FieldCodes>\s</o:FieldCodes>
           </o:OLEObject>
         </w:object>
       </w:r>
-      <w:bookmarkStart w:id="0" w:name="_GoBack"/>
-      <w:bookmarkEnd w:id="0"/>
     </w:p>
     <w:p>
       <w:pPr>
@@ -611,7 +609,21 @@
               <w:rPr>
                 <w:lang w:val="en-US"/>
               </w:rPr>
-              <w:t>Include In Release</w:t>
+              <w:t xml:space="preserve">Include </w:t>
+            </w:r>
+            <w:proofErr w:type="gramStart"/>
+            <w:r>
+              <w:rPr>
+                <w:lang w:val="en-US"/>
+              </w:rPr>
+              <w:t>In</w:t>
+            </w:r>
+            <w:proofErr w:type="gramEnd"/>
+            <w:r>
+              <w:rPr>
+                <w:lang w:val="en-US"/>
+              </w:rPr>
+              <w:t xml:space="preserve"> Release</w:t>
             </w:r>
           </w:p>
         </w:tc>
@@ -982,12 +994,14 @@
                 <w:lang w:val="en-US"/>
               </w:rPr>
             </w:pPr>
+            <w:proofErr w:type="gramStart"/>
             <w:r>
               <w:rPr>
                 <w:lang w:val="en-US"/>
               </w:rPr>
               <w:t>User Name</w:t>
             </w:r>
+            <w:proofErr w:type="gramEnd"/>
           </w:p>
         </w:tc>
         <w:tc>
@@ -2083,6 +2097,294 @@
         <w:rPr>
           <w:lang w:val="en-US"/>
         </w:rPr>
+        <w:t>Start deployment process.</w:t>
+      </w:r>
+    </w:p>
+    <w:p>
+      <w:pPr>
+        <w:pStyle w:val="ListParagraph"/>
+        <w:numPr>
+          <w:ilvl w:val="0"/>
+          <w:numId w:val="7"/>
+        </w:numPr>
+        <w:spacing w:line="360" w:lineRule="auto"/>
+        <w:rPr>
+          <w:lang w:val="en-US"/>
+        </w:rPr>
+      </w:pPr>
+      <w:r>
+        <w:rPr>
+          <w:lang w:val="en-US"/>
+        </w:rPr>
+        <w:t xml:space="preserve">Once all </w:t>
+      </w:r>
+      <w:r>
+        <w:rPr>
+          <w:lang w:val="en-US"/>
+        </w:rPr>
+        <w:t>p</w:t>
+      </w:r>
+      <w:r>
+        <w:rPr>
+          <w:lang w:val="en-US"/>
+        </w:rPr>
+        <w:t>rerequisites</w:t>
+      </w:r>
+      <w:r>
+        <w:rPr>
+          <w:lang w:val="en-US"/>
+        </w:rPr>
+        <w:t xml:space="preserve"> </w:t>
+      </w:r>
+      <w:r>
+        <w:rPr>
+          <w:lang w:val="en-US"/>
+        </w:rPr>
+        <w:t>are</w:t>
+      </w:r>
+      <w:r>
+        <w:rPr>
+          <w:lang w:val="en-US"/>
+        </w:rPr>
+        <w:t xml:space="preserve"> done</w:t>
+      </w:r>
+      <w:r>
+        <w:rPr>
+          <w:lang w:val="en-US"/>
+        </w:rPr>
+        <w:t>, c</w:t>
+      </w:r>
+      <w:r>
+        <w:rPr>
+          <w:lang w:val="en-US"/>
+        </w:rPr>
+        <w:t>lick on submit button.</w:t>
+      </w:r>
+    </w:p>
+    <w:p>
+      <w:pPr>
+        <w:spacing w:line="360" w:lineRule="auto"/>
+        <w:rPr>
+          <w:lang w:val="en-US"/>
+        </w:rPr>
+      </w:pPr>
+      <w:r>
+        <w:rPr>
+          <w:noProof/>
+        </w:rPr>
+        <w:lastRenderedPageBreak/>
+        <w:drawing>
+          <wp:inline distT="0" distB="0" distL="0" distR="0" wp14:anchorId="2C3AE105" wp14:editId="2ABAB9DF">
+            <wp:extent cx="5731510" cy="2601595"/>
+            <wp:effectExtent l="0" t="0" r="2540" b="8255"/>
+            <wp:docPr id="4" name="Picture 4"/>
+            <wp:cNvGraphicFramePr>
+              <a:graphicFrameLocks xmlns:a="http://schemas.openxmlformats.org/drawingml/2006/main" noChangeAspect="1"/>
+            </wp:cNvGraphicFramePr>
+            <a:graphic xmlns:a="http://schemas.openxmlformats.org/drawingml/2006/main">
+              <a:graphicData uri="http://schemas.openxmlformats.org/drawingml/2006/picture">
+                <pic:pic xmlns:pic="http://schemas.openxmlformats.org/drawingml/2006/picture">
+                  <pic:nvPicPr>
+                    <pic:cNvPr id="0" name="Picture 2"/>
+                    <pic:cNvPicPr>
+                      <a:picLocks noChangeAspect="1" noChangeArrowheads="1"/>
+                    </pic:cNvPicPr>
+                  </pic:nvPicPr>
+                  <pic:blipFill>
+                    <a:blip r:embed="rId19">
+                      <a:extLst>
+                        <a:ext uri="{28A0092B-C50C-407E-A947-70E740481C1C}">
+                          <a14:useLocalDpi xmlns:a14="http://schemas.microsoft.com/office/drawing/2010/main" val="0"/>
+                        </a:ext>
+                      </a:extLst>
+                    </a:blip>
+                    <a:srcRect/>
+                    <a:stretch>
+                      <a:fillRect/>
+                    </a:stretch>
+                  </pic:blipFill>
+                  <pic:spPr bwMode="auto">
+                    <a:xfrm>
+                      <a:off x="0" y="0"/>
+                      <a:ext cx="5731510" cy="2601595"/>
+                    </a:xfrm>
+                    <a:prstGeom prst="rect">
+                      <a:avLst/>
+                    </a:prstGeom>
+                    <a:noFill/>
+                    <a:ln>
+                      <a:noFill/>
+                    </a:ln>
+                  </pic:spPr>
+                </pic:pic>
+              </a:graphicData>
+            </a:graphic>
+          </wp:inline>
+        </w:drawing>
+      </w:r>
+    </w:p>
+    <w:p>
+      <w:pPr>
+        <w:pStyle w:val="ListParagraph"/>
+        <w:numPr>
+          <w:ilvl w:val="0"/>
+          <w:numId w:val="7"/>
+        </w:numPr>
+        <w:spacing w:line="360" w:lineRule="auto"/>
+        <w:rPr>
+          <w:lang w:val="en-US"/>
+        </w:rPr>
+      </w:pPr>
+      <w:r>
+        <w:rPr>
+          <w:lang w:val="en-US"/>
+        </w:rPr>
+        <w:t>After submit button is clicked Queue Status will be changed to Queued</w:t>
+      </w:r>
+      <w:r>
+        <w:rPr>
+          <w:lang w:val="en-US"/>
+        </w:rPr>
+        <w:t xml:space="preserve"> and process gets start in background.</w:t>
+      </w:r>
+    </w:p>
+    <w:p>
+      <w:pPr>
+        <w:pStyle w:val="ListParagraph"/>
+        <w:numPr>
+          <w:ilvl w:val="0"/>
+          <w:numId w:val="7"/>
+        </w:numPr>
+        <w:spacing w:line="360" w:lineRule="auto"/>
+        <w:rPr>
+          <w:lang w:val="en-US"/>
+        </w:rPr>
+      </w:pPr>
+      <w:r>
+        <w:rPr>
+          <w:lang w:val="en-US"/>
+        </w:rPr>
+        <w:t>If in between any pop up appears for credentials provide azure credentials where app re</w:t>
+      </w:r>
+      <w:r>
+        <w:rPr>
+          <w:lang w:val="en-US"/>
+        </w:rPr>
+        <w:t>gistered for</w:t>
+      </w:r>
+      <w:r>
+        <w:rPr>
+          <w:lang w:val="en-US"/>
+        </w:rPr>
+        <w:t xml:space="preserve"> solution checker using PowerShell module.</w:t>
+      </w:r>
+    </w:p>
+    <w:p>
+      <w:pPr>
+        <w:spacing w:line="360" w:lineRule="auto"/>
+        <w:rPr>
+          <w:lang w:val="en-US"/>
+        </w:rPr>
+      </w:pPr>
+      <w:r>
+        <w:rPr>
+          <w:noProof/>
+        </w:rPr>
+        <w:drawing>
+          <wp:inline distT="0" distB="0" distL="0" distR="0" wp14:anchorId="7803C0F1" wp14:editId="005D642C">
+            <wp:extent cx="5731510" cy="2639060"/>
+            <wp:effectExtent l="0" t="0" r="2540" b="8890"/>
+            <wp:docPr id="10" name="Picture 10"/>
+            <wp:cNvGraphicFramePr>
+              <a:graphicFrameLocks xmlns:a="http://schemas.openxmlformats.org/drawingml/2006/main" noChangeAspect="1"/>
+            </wp:cNvGraphicFramePr>
+            <a:graphic xmlns:a="http://schemas.openxmlformats.org/drawingml/2006/main">
+              <a:graphicData uri="http://schemas.openxmlformats.org/drawingml/2006/picture">
+                <pic:pic xmlns:pic="http://schemas.openxmlformats.org/drawingml/2006/picture">
+                  <pic:nvPicPr>
+                    <pic:cNvPr id="0" name="Picture 4"/>
+                    <pic:cNvPicPr>
+                      <a:picLocks noChangeAspect="1" noChangeArrowheads="1"/>
+                    </pic:cNvPicPr>
+                  </pic:nvPicPr>
+                  <pic:blipFill>
+                    <a:blip r:embed="rId20">
+                      <a:extLst>
+                        <a:ext uri="{28A0092B-C50C-407E-A947-70E740481C1C}">
+                          <a14:useLocalDpi xmlns:a14="http://schemas.microsoft.com/office/drawing/2010/main" val="0"/>
+                        </a:ext>
+                      </a:extLst>
+                    </a:blip>
+                    <a:srcRect/>
+                    <a:stretch>
+                      <a:fillRect/>
+                    </a:stretch>
+                  </pic:blipFill>
+                  <pic:spPr bwMode="auto">
+                    <a:xfrm>
+                      <a:off x="0" y="0"/>
+                      <a:ext cx="5731510" cy="2639060"/>
+                    </a:xfrm>
+                    <a:prstGeom prst="rect">
+                      <a:avLst/>
+                    </a:prstGeom>
+                    <a:noFill/>
+                    <a:ln>
+                      <a:noFill/>
+                    </a:ln>
+                  </pic:spPr>
+                </pic:pic>
+              </a:graphicData>
+            </a:graphic>
+          </wp:inline>
+        </w:drawing>
+      </w:r>
+    </w:p>
+    <w:p>
+      <w:pPr>
+        <w:pStyle w:val="ListParagraph"/>
+        <w:numPr>
+          <w:ilvl w:val="0"/>
+          <w:numId w:val="7"/>
+        </w:numPr>
+        <w:spacing w:line="360" w:lineRule="auto"/>
+        <w:rPr>
+          <w:lang w:val="en-US"/>
+        </w:rPr>
+      </w:pPr>
+      <w:r>
+        <w:rPr>
+          <w:lang w:val="en-US"/>
+        </w:rPr>
+        <w:t xml:space="preserve">To check live </w:t>
+      </w:r>
+      <w:r>
+        <w:rPr>
+          <w:lang w:val="en-US"/>
+        </w:rPr>
+        <w:t>status,</w:t>
+      </w:r>
+      <w:r>
+        <w:rPr>
+          <w:lang w:val="en-US"/>
+        </w:rPr>
+        <w:t xml:space="preserve"> refer monitoring web jobs.</w:t>
+      </w:r>
+      <w:bookmarkStart w:id="0" w:name="_GoBack"/>
+      <w:bookmarkEnd w:id="0"/>
+    </w:p>
+    <w:p>
+      <w:pPr>
+        <w:pStyle w:val="Heading3"/>
+        <w:spacing w:line="360" w:lineRule="auto"/>
+        <w:rPr>
+          <w:lang w:val="en-US"/>
+        </w:rPr>
+      </w:pPr>
+      <w:r>
+        <w:rPr>
+          <w:lang w:val="en-US"/>
+        </w:rPr>
         <w:t>Monitoring Web Jobs.</w:t>
       </w:r>
     </w:p>
@@ -2201,7 +2503,7 @@
                     <pic:cNvPicPr/>
                   </pic:nvPicPr>
                   <pic:blipFill>
-                    <a:blip r:embed="rId19"/>
+                    <a:blip r:embed="rId21"/>
                     <a:stretch>
                       <a:fillRect/>
                     </a:stretch>
@@ -2293,6 +2595,95 @@
 <file path=word/numbering.xml><?xml version="1.0" encoding="utf-8"?>
 <w:numbering xmlns:wpc="http://schemas.microsoft.com/office/word/2010/wordprocessingCanvas" xmlns:cx="http://schemas.microsoft.com/office/drawing/2014/chartex" xmlns:cx1="http://schemas.microsoft.com/office/drawing/2015/9/8/chartex" xmlns:cx2="http://schemas.microsoft.com/office/drawing/2015/10/21/chartex" xmlns:cx3="http://schemas.microsoft.com/office/drawing/2016/5/9/chartex" xmlns:cx4="http://schemas.microsoft.com/office/drawing/2016/5/10/chartex" xmlns:cx5="http://schemas.microsoft.com/office/drawing/2016/5/11/chartex" xmlns:cx6="http://schemas.microsoft.com/office/drawing/2016/5/12/chartex" xmlns:cx7="http://schemas.microsoft.com/office/drawing/2016/5/13/chartex" xmlns:cx8="http://schemas.microsoft.com/office/drawing/2016/5/14/chartex" xmlns:mc="http://schemas.openxmlformats.org/markup-compatibility/2006" xmlns:aink="http://schemas.microsoft.com/office/drawing/2016/ink" xmlns:am3d="http://schemas.microsoft.com/office/drawing/2017/model3d" xmlns:o="urn:schemas-microsoft-com:office:office" xmlns:r="http://schemas.openxmlformats.org/officeDocument/2006/relationships" xmlns:m="http://schemas.openxmlformats.org/officeDocument/2006/math" xmlns:v="urn:schemas-microsoft-com:vml" xmlns:wp14="http://schemas.microsoft.com/office/word/2010/wordprocessingDrawing" xmlns:wp="http://schemas.openxmlformats.org/drawingml/2006/wordprocessingDrawing" xmlns:w10="urn:schemas-microsoft-com:office:word" xmlns:w="http://schemas.openxmlformats.org/wordprocessingml/2006/main" xmlns:w14="http://schemas.microsoft.com/office/word/2010/wordml" xmlns:w15="http://schemas.microsoft.com/office/word/2012/wordml" xmlns:w16cid="http://schemas.microsoft.com/office/word/2016/wordml/cid" xmlns:w16se="http://schemas.microsoft.com/office/word/2015/wordml/symex" xmlns:wpg="http://schemas.microsoft.com/office/word/2010/wordprocessingGroup" xmlns:wpi="http://schemas.microsoft.com/office/word/2010/wordprocessingInk" xmlns:wne="http://schemas.microsoft.com/office/word/2006/wordml" xmlns:wps="http://schemas.microsoft.com/office/word/2010/wordprocessingShape" mc:Ignorable="w14 w15 w16se w16cid wp14">
   <w:abstractNum w:abstractNumId="0" w15:restartNumberingAfterBreak="0">
+    <w:nsid w:val="27EE12CA"/>
+    <w:multiLevelType w:val="hybridMultilevel"/>
+    <w:tmpl w:val="6952F428"/>
+    <w:lvl w:ilvl="0" w:tplc="4009000F">
+      <w:start w:val="1"/>
+      <w:numFmt w:val="decimal"/>
+      <w:lvlText w:val="%1."/>
+      <w:lvlJc w:val="left"/>
+      <w:pPr>
+        <w:ind w:left="720" w:hanging="360"/>
+      </w:pPr>
+      <w:rPr>
+        <w:rFonts w:hint="default"/>
+      </w:rPr>
+    </w:lvl>
+    <w:lvl w:ilvl="1" w:tplc="40090019" w:tentative="1">
+      <w:start w:val="1"/>
+      <w:numFmt w:val="lowerLetter"/>
+      <w:lvlText w:val="%2."/>
+      <w:lvlJc w:val="left"/>
+      <w:pPr>
+        <w:ind w:left="1440" w:hanging="360"/>
+      </w:pPr>
+    </w:lvl>
+    <w:lvl w:ilvl="2" w:tplc="4009001B" w:tentative="1">
+      <w:start w:val="1"/>
+      <w:numFmt w:val="lowerRoman"/>
+      <w:lvlText w:val="%3."/>
+      <w:lvlJc w:val="right"/>
+      <w:pPr>
+        <w:ind w:left="2160" w:hanging="180"/>
+      </w:pPr>
+    </w:lvl>
+    <w:lvl w:ilvl="3" w:tplc="4009000F" w:tentative="1">
+      <w:start w:val="1"/>
+      <w:numFmt w:val="decimal"/>
+      <w:lvlText w:val="%4."/>
+      <w:lvlJc w:val="left"/>
+      <w:pPr>
+        <w:ind w:left="2880" w:hanging="360"/>
+      </w:pPr>
+    </w:lvl>
+    <w:lvl w:ilvl="4" w:tplc="40090019" w:tentative="1">
+      <w:start w:val="1"/>
+      <w:numFmt w:val="lowerLetter"/>
+      <w:lvlText w:val="%5."/>
+      <w:lvlJc w:val="left"/>
+      <w:pPr>
+        <w:ind w:left="3600" w:hanging="360"/>
+      </w:pPr>
+    </w:lvl>
+    <w:lvl w:ilvl="5" w:tplc="4009001B" w:tentative="1">
+      <w:start w:val="1"/>
+      <w:numFmt w:val="lowerRoman"/>
+      <w:lvlText w:val="%6."/>
+      <w:lvlJc w:val="right"/>
+      <w:pPr>
+        <w:ind w:left="4320" w:hanging="180"/>
+      </w:pPr>
+    </w:lvl>
+    <w:lvl w:ilvl="6" w:tplc="4009000F" w:tentative="1">
+      <w:start w:val="1"/>
+      <w:numFmt w:val="decimal"/>
+      <w:lvlText w:val="%7."/>
+      <w:lvlJc w:val="left"/>
+      <w:pPr>
+        <w:ind w:left="5040" w:hanging="360"/>
+      </w:pPr>
+    </w:lvl>
+    <w:lvl w:ilvl="7" w:tplc="40090019" w:tentative="1">
+      <w:start w:val="1"/>
+      <w:numFmt w:val="lowerLetter"/>
+      <w:lvlText w:val="%8."/>
+      <w:lvlJc w:val="left"/>
+      <w:pPr>
+        <w:ind w:left="5760" w:hanging="360"/>
+      </w:pPr>
+    </w:lvl>
+    <w:lvl w:ilvl="8" w:tplc="4009001B" w:tentative="1">
+      <w:start w:val="1"/>
+      <w:numFmt w:val="lowerRoman"/>
+      <w:lvlText w:val="%9."/>
+      <w:lvlJc w:val="right"/>
+      <w:pPr>
+        <w:ind w:left="6480" w:hanging="180"/>
+      </w:pPr>
+    </w:lvl>
+  </w:abstractNum>
+  <w:abstractNum w:abstractNumId="1" w15:restartNumberingAfterBreak="0">
     <w:nsid w:val="34F147E3"/>
     <w:multiLevelType w:val="hybridMultilevel"/>
     <w:tmpl w:val="BBECF80E"/>
@@ -2381,7 +2772,7 @@
       </w:pPr>
     </w:lvl>
   </w:abstractNum>
-  <w:abstractNum w:abstractNumId="1" w15:restartNumberingAfterBreak="0">
+  <w:abstractNum w:abstractNumId="2" w15:restartNumberingAfterBreak="0">
     <w:nsid w:val="40F23EE4"/>
     <w:multiLevelType w:val="hybridMultilevel"/>
     <w:tmpl w:val="E0384AD8"/>
@@ -2494,7 +2885,7 @@
       </w:rPr>
     </w:lvl>
   </w:abstractNum>
-  <w:abstractNum w:abstractNumId="2" w15:restartNumberingAfterBreak="0">
+  <w:abstractNum w:abstractNumId="3" w15:restartNumberingAfterBreak="0">
     <w:nsid w:val="417B5631"/>
     <w:multiLevelType w:val="hybridMultilevel"/>
     <w:tmpl w:val="045A61AC"/>
@@ -2583,7 +2974,7 @@
       </w:pPr>
     </w:lvl>
   </w:abstractNum>
-  <w:abstractNum w:abstractNumId="3" w15:restartNumberingAfterBreak="0">
+  <w:abstractNum w:abstractNumId="4" w15:restartNumberingAfterBreak="0">
     <w:nsid w:val="4E9327E3"/>
     <w:multiLevelType w:val="hybridMultilevel"/>
     <w:tmpl w:val="B4DAB7EE"/>
@@ -2672,7 +3063,7 @@
       </w:pPr>
     </w:lvl>
   </w:abstractNum>
-  <w:abstractNum w:abstractNumId="4" w15:restartNumberingAfterBreak="0">
+  <w:abstractNum w:abstractNumId="5" w15:restartNumberingAfterBreak="0">
     <w:nsid w:val="504B1D1E"/>
     <w:multiLevelType w:val="hybridMultilevel"/>
     <w:tmpl w:val="8B221736"/>
@@ -2761,19 +3152,114 @@
       </w:pPr>
     </w:lvl>
   </w:abstractNum>
+  <w:abstractNum w:abstractNumId="6" w15:restartNumberingAfterBreak="0">
+    <w:nsid w:val="62CB4039"/>
+    <w:multiLevelType w:val="hybridMultilevel"/>
+    <w:tmpl w:val="80666E7E"/>
+    <w:lvl w:ilvl="0" w:tplc="4009000F">
+      <w:start w:val="1"/>
+      <w:numFmt w:val="decimal"/>
+      <w:lvlText w:val="%1."/>
+      <w:lvlJc w:val="left"/>
+      <w:pPr>
+        <w:ind w:left="720" w:hanging="360"/>
+      </w:pPr>
+      <w:rPr>
+        <w:rFonts w:hint="default"/>
+      </w:rPr>
+    </w:lvl>
+    <w:lvl w:ilvl="1" w:tplc="40090019" w:tentative="1">
+      <w:start w:val="1"/>
+      <w:numFmt w:val="lowerLetter"/>
+      <w:lvlText w:val="%2."/>
+      <w:lvlJc w:val="left"/>
+      <w:pPr>
+        <w:ind w:left="1440" w:hanging="360"/>
+      </w:pPr>
+    </w:lvl>
+    <w:lvl w:ilvl="2" w:tplc="4009001B" w:tentative="1">
+      <w:start w:val="1"/>
+      <w:numFmt w:val="lowerRoman"/>
+      <w:lvlText w:val="%3."/>
+      <w:lvlJc w:val="right"/>
+      <w:pPr>
+        <w:ind w:left="2160" w:hanging="180"/>
+      </w:pPr>
+    </w:lvl>
+    <w:lvl w:ilvl="3" w:tplc="4009000F" w:tentative="1">
+      <w:start w:val="1"/>
+      <w:numFmt w:val="decimal"/>
+      <w:lvlText w:val="%4."/>
+      <w:lvlJc w:val="left"/>
+      <w:pPr>
+        <w:ind w:left="2880" w:hanging="360"/>
+      </w:pPr>
+    </w:lvl>
+    <w:lvl w:ilvl="4" w:tplc="40090019" w:tentative="1">
+      <w:start w:val="1"/>
+      <w:numFmt w:val="lowerLetter"/>
+      <w:lvlText w:val="%5."/>
+      <w:lvlJc w:val="left"/>
+      <w:pPr>
+        <w:ind w:left="3600" w:hanging="360"/>
+      </w:pPr>
+    </w:lvl>
+    <w:lvl w:ilvl="5" w:tplc="4009001B" w:tentative="1">
+      <w:start w:val="1"/>
+      <w:numFmt w:val="lowerRoman"/>
+      <w:lvlText w:val="%6."/>
+      <w:lvlJc w:val="right"/>
+      <w:pPr>
+        <w:ind w:left="4320" w:hanging="180"/>
+      </w:pPr>
+    </w:lvl>
+    <w:lvl w:ilvl="6" w:tplc="4009000F" w:tentative="1">
+      <w:start w:val="1"/>
+      <w:numFmt w:val="decimal"/>
+      <w:lvlText w:val="%7."/>
+      <w:lvlJc w:val="left"/>
+      <w:pPr>
+        <w:ind w:left="5040" w:hanging="360"/>
+      </w:pPr>
+    </w:lvl>
+    <w:lvl w:ilvl="7" w:tplc="40090019" w:tentative="1">
+      <w:start w:val="1"/>
+      <w:numFmt w:val="lowerLetter"/>
+      <w:lvlText w:val="%8."/>
+      <w:lvlJc w:val="left"/>
+      <w:pPr>
+        <w:ind w:left="5760" w:hanging="360"/>
+      </w:pPr>
+    </w:lvl>
+    <w:lvl w:ilvl="8" w:tplc="4009001B" w:tentative="1">
+      <w:start w:val="1"/>
+      <w:numFmt w:val="lowerRoman"/>
+      <w:lvlText w:val="%9."/>
+      <w:lvlJc w:val="right"/>
+      <w:pPr>
+        <w:ind w:left="6480" w:hanging="180"/>
+      </w:pPr>
+    </w:lvl>
+  </w:abstractNum>
   <w:num w:numId="1">
+    <w:abstractNumId w:val="4"/>
+  </w:num>
+  <w:num w:numId="2">
+    <w:abstractNumId w:val="5"/>
+  </w:num>
+  <w:num w:numId="3">
+    <w:abstractNumId w:val="2"/>
+  </w:num>
+  <w:num w:numId="4">
     <w:abstractNumId w:val="3"/>
   </w:num>
-  <w:num w:numId="2">
-    <w:abstractNumId w:val="4"/>
-  </w:num>
-  <w:num w:numId="3">
+  <w:num w:numId="5">
     <w:abstractNumId w:val="1"/>
   </w:num>
-  <w:num w:numId="4">
-    <w:abstractNumId w:val="2"/>
+  <w:num w:numId="6">
+    <w:abstractNumId w:val="6"/>
   </w:num>
-  <w:num w:numId="5">
+  <w:num w:numId="7">
     <w:abstractNumId w:val="0"/>
   </w:num>
 </w:numbering>

</xml_diff>